<commit_message>
even simple code using imports
</commit_message>
<xml_diff>
--- a/documentations/Abstract class in java.docx
+++ b/documentations/Abstract class in java.docx
@@ -4911,13 +4911,40 @@
       </w:r>
     </w:p>
     <w:p>
-      <w:r>
-        <w:t>MyAbstractClasses.java</w:t>
+      <w:pPr>
+        <w:pStyle w:val="ListParagraph"/>
+        <w:numPr>
+          <w:ilvl w:val="0"/>
+          <w:numId w:val="3"/>
+        </w:numPr>
+      </w:pPr>
+      <w:r>
+        <w:t>Make sure your imports are correct while creating instances of inner classes.</w:t>
+      </w:r>
+    </w:p>
+    <w:p>
+      <w:pPr>
+        <w:pStyle w:val="ListParagraph"/>
+        <w:numPr>
+          <w:ilvl w:val="0"/>
+          <w:numId w:val="3"/>
+        </w:numPr>
+      </w:pPr>
+      <w:r>
+        <w:t>Same program below can be done with interfaces instead of abstract classes.</w:t>
+      </w:r>
+      <w:r>
+        <w:t xml:space="preserve"> Example is in github.</w:t>
       </w:r>
       <w:bookmarkStart w:id="0" w:name="_GoBack"/>
       <w:bookmarkEnd w:id="0"/>
     </w:p>
     <w:p>
+      <w:r>
+        <w:t>MyAbstractClasses.java</w:t>
+      </w:r>
+    </w:p>
+    <w:p>
       <w:pPr>
         <w:autoSpaceDE w:val="0"/>
         <w:autoSpaceDN w:val="0"/>
@@ -5804,6 +5831,53 @@
           <w:sz w:val="20"/>
           <w:szCs w:val="20"/>
         </w:rPr>
+        <w:t>import</w:t>
+      </w:r>
+      <w:r>
+        <w:rPr>
+          <w:rFonts w:ascii="Consolas" w:hAnsi="Consolas" w:cs="Consolas"/>
+          <w:color w:val="000000"/>
+          <w:sz w:val="20"/>
+          <w:szCs w:val="20"/>
+        </w:rPr>
+        <w:t xml:space="preserve"> multipleabstractions.MyAbstractClasses.InternetAbstract;</w:t>
+      </w:r>
+    </w:p>
+    <w:p>
+      <w:pPr>
+        <w:autoSpaceDE w:val="0"/>
+        <w:autoSpaceDN w:val="0"/>
+        <w:adjustRightInd w:val="0"/>
+        <w:spacing w:after="0" w:line="240" w:lineRule="auto"/>
+        <w:rPr>
+          <w:rFonts w:ascii="Consolas" w:hAnsi="Consolas" w:cs="Consolas"/>
+          <w:sz w:val="20"/>
+          <w:szCs w:val="20"/>
+        </w:rPr>
+      </w:pPr>
+    </w:p>
+    <w:p>
+      <w:pPr>
+        <w:autoSpaceDE w:val="0"/>
+        <w:autoSpaceDN w:val="0"/>
+        <w:adjustRightInd w:val="0"/>
+        <w:spacing w:after="0" w:line="240" w:lineRule="auto"/>
+        <w:rPr>
+          <w:rFonts w:ascii="Consolas" w:hAnsi="Consolas" w:cs="Consolas"/>
+          <w:sz w:val="20"/>
+          <w:szCs w:val="20"/>
+        </w:rPr>
+      </w:pPr>
+      <w:r>
+        <w:rPr>
+          <w:rFonts w:ascii="Consolas" w:hAnsi="Consolas" w:cs="Consolas"/>
+          <w:b/>
+          <w:bCs/>
+          <w:color w:val="7F0055"/>
+          <w:sz w:val="20"/>
+          <w:szCs w:val="20"/>
+        </w:rPr>
+        <w:lastRenderedPageBreak/>
         <w:t>public</w:t>
       </w:r>
       <w:r>
@@ -5869,7 +5943,7 @@
           <w:szCs w:val="20"/>
         </w:rPr>
         <w:tab/>
-        <w:t xml:space="preserve">MyAbstractClasses.InternetAbstract </w:t>
+        <w:t xml:space="preserve">InternetAbstract </w:t>
       </w:r>
       <w:r>
         <w:rPr>
@@ -5942,7 +6016,7 @@
           <w:sz w:val="20"/>
           <w:szCs w:val="20"/>
         </w:rPr>
-        <w:t xml:space="preserve"> InternetChecker(MyAbstractClasses.InternetAbstract abs1) {</w:t>
+        <w:t xml:space="preserve"> InternetChecker(InternetAbstract abs1) {</w:t>
       </w:r>
     </w:p>
     <w:p>
@@ -6033,7 +6107,6 @@
           <w:sz w:val="20"/>
           <w:szCs w:val="20"/>
         </w:rPr>
-        <w:lastRenderedPageBreak/>
         <w:tab/>
         <w:t>}</w:t>
       </w:r>
@@ -6905,7 +6978,6 @@
         <w:spacing w:after="0" w:line="240" w:lineRule="auto"/>
         <w:rPr>
           <w:rFonts w:ascii="Consolas" w:hAnsi="Consolas" w:cs="Consolas"/>
-          <w:color w:val="000000"/>
           <w:sz w:val="20"/>
           <w:szCs w:val="20"/>
         </w:rPr>
@@ -6920,53 +6992,9 @@
         <w:t>}</w:t>
       </w:r>
     </w:p>
-    <w:p>
-      <w:pPr>
-        <w:autoSpaceDE w:val="0"/>
-        <w:autoSpaceDN w:val="0"/>
-        <w:adjustRightInd w:val="0"/>
-        <w:spacing w:after="0" w:line="240" w:lineRule="auto"/>
-        <w:rPr>
-          <w:rFonts w:ascii="Consolas" w:hAnsi="Consolas" w:cs="Consolas"/>
-          <w:color w:val="000000"/>
-          <w:sz w:val="20"/>
-          <w:szCs w:val="20"/>
-        </w:rPr>
-      </w:pPr>
-    </w:p>
-    <w:p>
-      <w:pPr>
-        <w:autoSpaceDE w:val="0"/>
-        <w:autoSpaceDN w:val="0"/>
-        <w:adjustRightInd w:val="0"/>
-        <w:spacing w:after="0" w:line="240" w:lineRule="auto"/>
-        <w:rPr>
-          <w:rFonts w:ascii="Consolas" w:hAnsi="Consolas" w:cs="Consolas"/>
-          <w:color w:val="000000"/>
-          <w:sz w:val="20"/>
-          <w:szCs w:val="20"/>
-        </w:rPr>
-      </w:pPr>
-    </w:p>
-    <w:p>
-      <w:pPr>
-        <w:autoSpaceDE w:val="0"/>
-        <w:autoSpaceDN w:val="0"/>
-        <w:adjustRightInd w:val="0"/>
-        <w:spacing w:after="0" w:line="240" w:lineRule="auto"/>
-        <w:rPr>
-          <w:rFonts w:ascii="Consolas" w:hAnsi="Consolas" w:cs="Consolas"/>
-          <w:sz w:val="20"/>
-          <w:szCs w:val="20"/>
-        </w:rPr>
-      </w:pPr>
-      <w:r>
-        <w:rPr>
-          <w:rFonts w:ascii="Consolas" w:hAnsi="Consolas" w:cs="Consolas"/>
-          <w:color w:val="000000"/>
-          <w:sz w:val="20"/>
-          <w:szCs w:val="20"/>
-        </w:rPr>
+    <w:p/>
+    <w:p>
+      <w:r>
         <w:t>WifiChecker.java</w:t>
       </w:r>
     </w:p>
@@ -6982,19 +7010,6 @@
           <w:szCs w:val="20"/>
         </w:rPr>
       </w:pPr>
-    </w:p>
-    <w:p>
-      <w:pPr>
-        <w:autoSpaceDE w:val="0"/>
-        <w:autoSpaceDN w:val="0"/>
-        <w:adjustRightInd w:val="0"/>
-        <w:spacing w:after="0" w:line="240" w:lineRule="auto"/>
-        <w:rPr>
-          <w:rFonts w:ascii="Consolas" w:hAnsi="Consolas" w:cs="Consolas"/>
-          <w:sz w:val="20"/>
-          <w:szCs w:val="20"/>
-        </w:rPr>
-      </w:pPr>
       <w:r>
         <w:rPr>
           <w:rFonts w:ascii="Consolas" w:hAnsi="Consolas" w:cs="Consolas"/>
@@ -7050,6 +7065,52 @@
           <w:sz w:val="20"/>
           <w:szCs w:val="20"/>
         </w:rPr>
+        <w:t>import</w:t>
+      </w:r>
+      <w:r>
+        <w:rPr>
+          <w:rFonts w:ascii="Consolas" w:hAnsi="Consolas" w:cs="Consolas"/>
+          <w:color w:val="000000"/>
+          <w:sz w:val="20"/>
+          <w:szCs w:val="20"/>
+        </w:rPr>
+        <w:t xml:space="preserve"> multipleabstractions.MyAbstractClasses.WifiAbstract;</w:t>
+      </w:r>
+    </w:p>
+    <w:p>
+      <w:pPr>
+        <w:autoSpaceDE w:val="0"/>
+        <w:autoSpaceDN w:val="0"/>
+        <w:adjustRightInd w:val="0"/>
+        <w:spacing w:after="0" w:line="240" w:lineRule="auto"/>
+        <w:rPr>
+          <w:rFonts w:ascii="Consolas" w:hAnsi="Consolas" w:cs="Consolas"/>
+          <w:sz w:val="20"/>
+          <w:szCs w:val="20"/>
+        </w:rPr>
+      </w:pPr>
+    </w:p>
+    <w:p>
+      <w:pPr>
+        <w:autoSpaceDE w:val="0"/>
+        <w:autoSpaceDN w:val="0"/>
+        <w:adjustRightInd w:val="0"/>
+        <w:spacing w:after="0" w:line="240" w:lineRule="auto"/>
+        <w:rPr>
+          <w:rFonts w:ascii="Consolas" w:hAnsi="Consolas" w:cs="Consolas"/>
+          <w:sz w:val="20"/>
+          <w:szCs w:val="20"/>
+        </w:rPr>
+      </w:pPr>
+      <w:r>
+        <w:rPr>
+          <w:rFonts w:ascii="Consolas" w:hAnsi="Consolas" w:cs="Consolas"/>
+          <w:b/>
+          <w:bCs/>
+          <w:color w:val="7F0055"/>
+          <w:sz w:val="20"/>
+          <w:szCs w:val="20"/>
+        </w:rPr>
         <w:t>public</w:t>
       </w:r>
       <w:r>
@@ -7115,7 +7176,7 @@
           <w:szCs w:val="20"/>
         </w:rPr>
         <w:tab/>
-        <w:t xml:space="preserve">MyAbstractClasses.WifiAbstract </w:t>
+        <w:t xml:space="preserve">WifiAbstract </w:t>
       </w:r>
       <w:r>
         <w:rPr>
@@ -7188,7 +7249,7 @@
           <w:sz w:val="20"/>
           <w:szCs w:val="20"/>
         </w:rPr>
-        <w:t xml:space="preserve"> WifiChecker(MyAbstractClasses.WifiAbstract wifiAbs) {</w:t>
+        <w:t xml:space="preserve"> WifiChecker(WifiAbstract wifiAbs) {</w:t>
       </w:r>
     </w:p>
     <w:p>
@@ -8125,6 +8186,7 @@
           <w:sz w:val="20"/>
           <w:szCs w:val="20"/>
         </w:rPr>
+        <w:lastRenderedPageBreak/>
         <w:tab/>
       </w:r>
       <w:r>
@@ -8182,6 +8244,7 @@
         <w:spacing w:after="0" w:line="240" w:lineRule="auto"/>
         <w:rPr>
           <w:rFonts w:ascii="Consolas" w:hAnsi="Consolas" w:cs="Consolas"/>
+          <w:color w:val="000000"/>
           <w:sz w:val="20"/>
           <w:szCs w:val="20"/>
         </w:rPr>
@@ -8196,34 +8259,59 @@
         <w:t>}</w:t>
       </w:r>
     </w:p>
-    <w:p/>
-    <w:p>
-      <w:r>
-        <w:t>BattiCheker.java</w:t>
-      </w:r>
-    </w:p>
-    <w:p>
-      <w:pPr>
-        <w:autoSpaceDE w:val="0"/>
-        <w:autoSpaceDN w:val="0"/>
-        <w:adjustRightInd w:val="0"/>
-        <w:spacing w:after="0" w:line="240" w:lineRule="auto"/>
-        <w:rPr>
-          <w:rFonts w:ascii="Consolas" w:hAnsi="Consolas" w:cs="Consolas"/>
-          <w:sz w:val="20"/>
-          <w:szCs w:val="20"/>
-        </w:rPr>
-      </w:pPr>
-      <w:r>
-        <w:rPr>
-          <w:rFonts w:ascii="Consolas" w:hAnsi="Consolas" w:cs="Consolas"/>
-          <w:b/>
-          <w:bCs/>
-          <w:color w:val="7F0055"/>
-          <w:sz w:val="20"/>
-          <w:szCs w:val="20"/>
-        </w:rPr>
-        <w:lastRenderedPageBreak/>
+    <w:p>
+      <w:pPr>
+        <w:autoSpaceDE w:val="0"/>
+        <w:autoSpaceDN w:val="0"/>
+        <w:adjustRightInd w:val="0"/>
+        <w:spacing w:after="0" w:line="240" w:lineRule="auto"/>
+        <w:rPr>
+          <w:rFonts w:ascii="Consolas" w:hAnsi="Consolas" w:cs="Consolas"/>
+          <w:color w:val="000000"/>
+          <w:sz w:val="20"/>
+          <w:szCs w:val="20"/>
+        </w:rPr>
+      </w:pPr>
+    </w:p>
+    <w:p>
+      <w:pPr>
+        <w:autoSpaceDE w:val="0"/>
+        <w:autoSpaceDN w:val="0"/>
+        <w:adjustRightInd w:val="0"/>
+        <w:spacing w:after="0" w:line="240" w:lineRule="auto"/>
+        <w:rPr>
+          <w:rFonts w:ascii="Consolas" w:hAnsi="Consolas" w:cs="Consolas"/>
+          <w:sz w:val="20"/>
+          <w:szCs w:val="20"/>
+        </w:rPr>
+      </w:pPr>
+    </w:p>
+    <w:p>
+      <w:r>
+        <w:t>BattiChecker.java</w:t>
+      </w:r>
+    </w:p>
+    <w:p>
+      <w:pPr>
+        <w:autoSpaceDE w:val="0"/>
+        <w:autoSpaceDN w:val="0"/>
+        <w:adjustRightInd w:val="0"/>
+        <w:spacing w:after="0" w:line="240" w:lineRule="auto"/>
+        <w:rPr>
+          <w:rFonts w:ascii="Consolas" w:hAnsi="Consolas" w:cs="Consolas"/>
+          <w:sz w:val="20"/>
+          <w:szCs w:val="20"/>
+        </w:rPr>
+      </w:pPr>
+      <w:r>
+        <w:rPr>
+          <w:rFonts w:ascii="Consolas" w:hAnsi="Consolas" w:cs="Consolas"/>
+          <w:b/>
+          <w:bCs/>
+          <w:color w:val="7F0055"/>
+          <w:sz w:val="20"/>
+          <w:szCs w:val="20"/>
+        </w:rPr>
         <w:t>package</w:t>
       </w:r>
       <w:r>
@@ -8270,6 +8358,52 @@
           <w:sz w:val="20"/>
           <w:szCs w:val="20"/>
         </w:rPr>
+        <w:t>import</w:t>
+      </w:r>
+      <w:r>
+        <w:rPr>
+          <w:rFonts w:ascii="Consolas" w:hAnsi="Consolas" w:cs="Consolas"/>
+          <w:color w:val="000000"/>
+          <w:sz w:val="20"/>
+          <w:szCs w:val="20"/>
+        </w:rPr>
+        <w:t xml:space="preserve"> multipleabstractions.MyAbstractClasses.BattiAbstract;</w:t>
+      </w:r>
+    </w:p>
+    <w:p>
+      <w:pPr>
+        <w:autoSpaceDE w:val="0"/>
+        <w:autoSpaceDN w:val="0"/>
+        <w:adjustRightInd w:val="0"/>
+        <w:spacing w:after="0" w:line="240" w:lineRule="auto"/>
+        <w:rPr>
+          <w:rFonts w:ascii="Consolas" w:hAnsi="Consolas" w:cs="Consolas"/>
+          <w:sz w:val="20"/>
+          <w:szCs w:val="20"/>
+        </w:rPr>
+      </w:pPr>
+    </w:p>
+    <w:p>
+      <w:pPr>
+        <w:autoSpaceDE w:val="0"/>
+        <w:autoSpaceDN w:val="0"/>
+        <w:adjustRightInd w:val="0"/>
+        <w:spacing w:after="0" w:line="240" w:lineRule="auto"/>
+        <w:rPr>
+          <w:rFonts w:ascii="Consolas" w:hAnsi="Consolas" w:cs="Consolas"/>
+          <w:sz w:val="20"/>
+          <w:szCs w:val="20"/>
+        </w:rPr>
+      </w:pPr>
+      <w:r>
+        <w:rPr>
+          <w:rFonts w:ascii="Consolas" w:hAnsi="Consolas" w:cs="Consolas"/>
+          <w:b/>
+          <w:bCs/>
+          <w:color w:val="7F0055"/>
+          <w:sz w:val="20"/>
+          <w:szCs w:val="20"/>
+        </w:rPr>
         <w:t>public</w:t>
       </w:r>
       <w:r>
@@ -8335,7 +8469,7 @@
           <w:szCs w:val="20"/>
         </w:rPr>
         <w:tab/>
-        <w:t xml:space="preserve">MyAbstractClasses.BattiAbstract </w:t>
+        <w:t xml:space="preserve">BattiAbstract </w:t>
       </w:r>
       <w:r>
         <w:rPr>
@@ -8408,7 +8542,7 @@
           <w:sz w:val="20"/>
           <w:szCs w:val="20"/>
         </w:rPr>
-        <w:t xml:space="preserve"> BattiChecker(MyAbstractClasses.BattiAbstract battiAbs) {</w:t>
+        <w:t xml:space="preserve"> BattiChecker(BattiAbstract battiAbs) {</w:t>
       </w:r>
     </w:p>
     <w:p>
@@ -9454,6 +9588,297 @@
       </w:r>
     </w:p>
     <w:p>
+      <w:r>
+        <w:t>package multipleabstractions;</w:t>
+      </w:r>
+    </w:p>
+    <w:p>
+      <w:r>
+        <w:t>import multipleabstractions.MyAbstractClasses.InternetAbstract;</w:t>
+      </w:r>
+    </w:p>
+    <w:p>
+      <w:r>
+        <w:t>import multipleabstractions.</w:t>
+      </w:r>
+      <w:r>
+        <w:t>MyAbstractClasses.WifiAbstract;</w:t>
+      </w:r>
+    </w:p>
+    <w:p>
+      <w:r>
+        <w:t>public class MainClass {</w:t>
+      </w:r>
+    </w:p>
+    <w:p>
+      <w:r>
+        <w:tab/>
+        <w:t>public static void main(String[] args) {</w:t>
+      </w:r>
+    </w:p>
+    <w:p/>
+    <w:p>
+      <w:r>
+        <w:lastRenderedPageBreak/>
+        <w:tab/>
+      </w:r>
+      <w:r>
+        <w:tab/>
+        <w:t>InternetAbstract internetAbs = new MyAbstractClasses().new InternetAbstract() {</w:t>
+      </w:r>
+    </w:p>
+    <w:p/>
+    <w:p>
+      <w:r>
+        <w:tab/>
+      </w:r>
+      <w:r>
+        <w:tab/>
+      </w:r>
+      <w:r>
+        <w:tab/>
+        <w:t>public void checkInternetStatus(boolean status) {</w:t>
+      </w:r>
+    </w:p>
+    <w:p>
+      <w:r>
+        <w:tab/>
+      </w:r>
+      <w:r>
+        <w:tab/>
+      </w:r>
+      <w:r>
+        <w:tab/>
+      </w:r>
+      <w:r>
+        <w:tab/>
+        <w:t>// TODO Auto-generated method stub</w:t>
+      </w:r>
+    </w:p>
+    <w:p>
+      <w:r>
+        <w:tab/>
+      </w:r>
+      <w:r>
+        <w:tab/>
+      </w:r>
+      <w:r>
+        <w:tab/>
+      </w:r>
+      <w:r>
+        <w:tab/>
+        <w:t>System.out</w:t>
+      </w:r>
+    </w:p>
+    <w:p>
+      <w:r>
+        <w:tab/>
+      </w:r>
+      <w:r>
+        <w:tab/>
+      </w:r>
+      <w:r>
+        <w:tab/>
+      </w:r>
+      <w:r>
+        <w:tab/>
+      </w:r>
+      <w:r>
+        <w:tab/>
+      </w:r>
+      <w:r>
+        <w:tab/>
+        <w:t>.println("Congratulations !!! there is internet status: "</w:t>
+      </w:r>
+    </w:p>
+    <w:p>
+      <w:r>
+        <w:tab/>
+      </w:r>
+      <w:r>
+        <w:tab/>
+      </w:r>
+      <w:r>
+        <w:tab/>
+      </w:r>
+      <w:r>
+        <w:tab/>
+      </w:r>
+      <w:r>
+        <w:tab/>
+      </w:r>
+      <w:r>
+        <w:tab/>
+      </w:r>
+      <w:r>
+        <w:tab/>
+      </w:r>
+      <w:r>
+        <w:tab/>
+        <w:t>+ status);</w:t>
+      </w:r>
+    </w:p>
+    <w:p>
+      <w:r>
+        <w:tab/>
+      </w:r>
+      <w:r>
+        <w:tab/>
+      </w:r>
+      <w:r>
+        <w:tab/>
+        <w:t>}</w:t>
+      </w:r>
+    </w:p>
+    <w:p>
+      <w:r>
+        <w:tab/>
+      </w:r>
+      <w:r>
+        <w:tab/>
+        <w:t>};</w:t>
+      </w:r>
+    </w:p>
+    <w:p>
+      <w:r>
+        <w:tab/>
+      </w:r>
+      <w:r>
+        <w:tab/>
+        <w:t>new InternetChecker(internetAbs).thr.start();</w:t>
+      </w:r>
+    </w:p>
+    <w:p/>
+    <w:p>
+      <w:r>
+        <w:tab/>
+      </w:r>
+      <w:r>
+        <w:tab/>
+        <w:t>// now check for wifi status</w:t>
+      </w:r>
+    </w:p>
+    <w:p>
+      <w:r>
+        <w:tab/>
+      </w:r>
+      <w:r>
+        <w:tab/>
+        <w:t>WifiAbstract wifiAbs = new MyAbstractClasses().new WifiAbstract() {</w:t>
+      </w:r>
+    </w:p>
+    <w:p/>
+    <w:p>
+      <w:r>
+        <w:tab/>
+      </w:r>
+      <w:r>
+        <w:tab/>
+      </w:r>
+      <w:r>
+        <w:tab/>
+        <w:t>public void checkWifiStatus(boolean status) {</w:t>
+      </w:r>
+    </w:p>
+    <w:p>
+      <w:r>
+        <w:tab/>
+      </w:r>
+      <w:r>
+        <w:tab/>
+      </w:r>
+      <w:r>
+        <w:tab/>
+      </w:r>
+      <w:r>
+        <w:tab/>
+        <w:t>// TODO Auto-generated method stub</w:t>
+      </w:r>
+    </w:p>
+    <w:p>
+      <w:r>
+        <w:tab/>
+      </w:r>
+      <w:r>
+        <w:tab/>
+      </w:r>
+      <w:r>
+        <w:tab/>
+      </w:r>
+      <w:r>
+        <w:tab/>
+        <w:t>System.out.println("Oops !!! No wifi for you fucker.. "</w:t>
+      </w:r>
+    </w:p>
+    <w:p>
+      <w:r>
+        <w:tab/>
+      </w:r>
+      <w:r>
+        <w:tab/>
+      </w:r>
+      <w:r>
+        <w:tab/>
+      </w:r>
+      <w:r>
+        <w:tab/>
+      </w:r>
+      <w:r>
+        <w:tab/>
+      </w:r>
+      <w:r>
+        <w:tab/>
+        <w:t>+ status);</w:t>
+      </w:r>
+    </w:p>
+    <w:p>
+      <w:r>
+        <w:tab/>
+      </w:r>
+      <w:r>
+        <w:tab/>
+      </w:r>
+      <w:r>
+        <w:tab/>
+        <w:t>}</w:t>
+      </w:r>
+    </w:p>
+    <w:p>
+      <w:r>
+        <w:tab/>
+      </w:r>
+      <w:r>
+        <w:tab/>
+        <w:t>};</w:t>
+      </w:r>
+    </w:p>
+    <w:p>
+      <w:r>
+        <w:tab/>
+      </w:r>
+      <w:r>
+        <w:tab/>
+        <w:t>new WifiChecker(wifiAbs).thr.start();</w:t>
+      </w:r>
+    </w:p>
+    <w:p>
+      <w:r>
+        <w:tab/>
+        <w:t>}</w:t>
+      </w:r>
+    </w:p>
+    <w:p>
+      <w:r>
+        <w:t>}</w:t>
+      </w:r>
+    </w:p>
+    <w:p/>
+    <w:p>
+      <w:r>
+        <w:t>MainClass2.java</w:t>
+      </w:r>
+    </w:p>
+    <w:p>
       <w:pPr>
         <w:autoSpaceDE w:val="0"/>
         <w:autoSpaceDN w:val="0"/>
@@ -9520,6 +9945,52 @@
           <w:sz w:val="20"/>
           <w:szCs w:val="20"/>
         </w:rPr>
+        <w:t>import</w:t>
+      </w:r>
+      <w:r>
+        <w:rPr>
+          <w:rFonts w:ascii="Consolas" w:hAnsi="Consolas" w:cs="Consolas"/>
+          <w:color w:val="000000"/>
+          <w:sz w:val="20"/>
+          <w:szCs w:val="20"/>
+        </w:rPr>
+        <w:t xml:space="preserve"> multipleabstractions.MyAbstractClasses.BattiAbstract;</w:t>
+      </w:r>
+    </w:p>
+    <w:p>
+      <w:pPr>
+        <w:autoSpaceDE w:val="0"/>
+        <w:autoSpaceDN w:val="0"/>
+        <w:adjustRightInd w:val="0"/>
+        <w:spacing w:after="0" w:line="240" w:lineRule="auto"/>
+        <w:rPr>
+          <w:rFonts w:ascii="Consolas" w:hAnsi="Consolas" w:cs="Consolas"/>
+          <w:sz w:val="20"/>
+          <w:szCs w:val="20"/>
+        </w:rPr>
+      </w:pPr>
+    </w:p>
+    <w:p>
+      <w:pPr>
+        <w:autoSpaceDE w:val="0"/>
+        <w:autoSpaceDN w:val="0"/>
+        <w:adjustRightInd w:val="0"/>
+        <w:spacing w:after="0" w:line="240" w:lineRule="auto"/>
+        <w:rPr>
+          <w:rFonts w:ascii="Consolas" w:hAnsi="Consolas" w:cs="Consolas"/>
+          <w:sz w:val="20"/>
+          <w:szCs w:val="20"/>
+        </w:rPr>
+      </w:pPr>
+      <w:r>
+        <w:rPr>
+          <w:rFonts w:ascii="Consolas" w:hAnsi="Consolas" w:cs="Consolas"/>
+          <w:b/>
+          <w:bCs/>
+          <w:color w:val="7F0055"/>
+          <w:sz w:val="20"/>
+          <w:szCs w:val="20"/>
+        </w:rPr>
         <w:t>public</w:t>
       </w:r>
       <w:r>
@@ -9549,8 +10020,21 @@
           <w:sz w:val="20"/>
           <w:szCs w:val="20"/>
         </w:rPr>
-        <w:t xml:space="preserve"> MainClass {</w:t>
-      </w:r>
+        <w:t xml:space="preserve"> MainClass2 {</w:t>
+      </w:r>
+    </w:p>
+    <w:p>
+      <w:pPr>
+        <w:autoSpaceDE w:val="0"/>
+        <w:autoSpaceDN w:val="0"/>
+        <w:adjustRightInd w:val="0"/>
+        <w:spacing w:after="0" w:line="240" w:lineRule="auto"/>
+        <w:rPr>
+          <w:rFonts w:ascii="Consolas" w:hAnsi="Consolas" w:cs="Consolas"/>
+          <w:sz w:val="20"/>
+          <w:szCs w:val="20"/>
+        </w:rPr>
+      </w:pPr>
     </w:p>
     <w:p>
       <w:pPr>
@@ -9646,37 +10130,25 @@
           <w:szCs w:val="20"/>
         </w:rPr>
       </w:pPr>
-    </w:p>
-    <w:p>
-      <w:pPr>
-        <w:autoSpaceDE w:val="0"/>
-        <w:autoSpaceDN w:val="0"/>
-        <w:adjustRightInd w:val="0"/>
-        <w:spacing w:after="0" w:line="240" w:lineRule="auto"/>
-        <w:rPr>
-          <w:rFonts w:ascii="Consolas" w:hAnsi="Consolas" w:cs="Consolas"/>
-          <w:sz w:val="20"/>
-          <w:szCs w:val="20"/>
-        </w:rPr>
-      </w:pPr>
-      <w:r>
-        <w:rPr>
-          <w:rFonts w:ascii="Consolas" w:hAnsi="Consolas" w:cs="Consolas"/>
-          <w:color w:val="000000"/>
-          <w:sz w:val="20"/>
-          <w:szCs w:val="20"/>
-        </w:rPr>
-        <w:tab/>
-      </w:r>
-      <w:r>
-        <w:rPr>
-          <w:rFonts w:ascii="Consolas" w:hAnsi="Consolas" w:cs="Consolas"/>
-          <w:color w:val="000000"/>
-          <w:sz w:val="20"/>
-          <w:szCs w:val="20"/>
-        </w:rPr>
-        <w:tab/>
-        <w:t xml:space="preserve">MyAbstractClasses.InternetAbstract internetAbs = </w:t>
+      <w:r>
+        <w:rPr>
+          <w:rFonts w:ascii="Consolas" w:hAnsi="Consolas" w:cs="Consolas"/>
+          <w:color w:val="000000"/>
+          <w:sz w:val="20"/>
+          <w:szCs w:val="20"/>
+        </w:rPr>
+        <w:lastRenderedPageBreak/>
+        <w:tab/>
+      </w:r>
+      <w:r>
+        <w:rPr>
+          <w:rFonts w:ascii="Consolas" w:hAnsi="Consolas" w:cs="Consolas"/>
+          <w:color w:val="000000"/>
+          <w:sz w:val="20"/>
+          <w:szCs w:val="20"/>
+        </w:rPr>
+        <w:tab/>
+        <w:t xml:space="preserve">BattiAbstract battiAbs = </w:t>
       </w:r>
       <w:r>
         <w:rPr>
@@ -9716,7 +10188,7 @@
           <w:sz w:val="20"/>
           <w:szCs w:val="20"/>
         </w:rPr>
-        <w:t xml:space="preserve"> InternetAbstract() {</w:t>
+        <w:t xml:space="preserve"> BattiAbstract() {</w:t>
       </w:r>
     </w:p>
     <w:p>
@@ -9809,7 +10281,7 @@
           <w:sz w:val="20"/>
           <w:szCs w:val="20"/>
         </w:rPr>
-        <w:t xml:space="preserve"> checkInternetStatus(</w:t>
+        <w:t xml:space="preserve"> checkBattiStatus(</w:t>
       </w:r>
       <w:r>
         <w:rPr>
@@ -10045,93 +10517,16 @@
           <w:sz w:val="20"/>
           <w:szCs w:val="20"/>
         </w:rPr>
-        <w:t>"Congratulations !!! there is internet status: "</w:t>
-      </w:r>
-    </w:p>
-    <w:p>
-      <w:pPr>
-        <w:autoSpaceDE w:val="0"/>
-        <w:autoSpaceDN w:val="0"/>
-        <w:adjustRightInd w:val="0"/>
-        <w:spacing w:after="0" w:line="240" w:lineRule="auto"/>
-        <w:rPr>
-          <w:rFonts w:ascii="Consolas" w:hAnsi="Consolas" w:cs="Consolas"/>
-          <w:sz w:val="20"/>
-          <w:szCs w:val="20"/>
-        </w:rPr>
-      </w:pPr>
-      <w:r>
-        <w:rPr>
-          <w:rFonts w:ascii="Consolas" w:hAnsi="Consolas" w:cs="Consolas"/>
-          <w:color w:val="000000"/>
-          <w:sz w:val="20"/>
-          <w:szCs w:val="20"/>
-        </w:rPr>
-        <w:tab/>
-      </w:r>
-      <w:r>
-        <w:rPr>
-          <w:rFonts w:ascii="Consolas" w:hAnsi="Consolas" w:cs="Consolas"/>
-          <w:color w:val="000000"/>
-          <w:sz w:val="20"/>
-          <w:szCs w:val="20"/>
-        </w:rPr>
-        <w:tab/>
-      </w:r>
-      <w:r>
-        <w:rPr>
-          <w:rFonts w:ascii="Consolas" w:hAnsi="Consolas" w:cs="Consolas"/>
-          <w:color w:val="000000"/>
-          <w:sz w:val="20"/>
-          <w:szCs w:val="20"/>
-        </w:rPr>
-        <w:tab/>
-      </w:r>
-      <w:r>
-        <w:rPr>
-          <w:rFonts w:ascii="Consolas" w:hAnsi="Consolas" w:cs="Consolas"/>
-          <w:color w:val="000000"/>
-          <w:sz w:val="20"/>
-          <w:szCs w:val="20"/>
-        </w:rPr>
-        <w:tab/>
-      </w:r>
-      <w:r>
-        <w:rPr>
-          <w:rFonts w:ascii="Consolas" w:hAnsi="Consolas" w:cs="Consolas"/>
-          <w:color w:val="000000"/>
-          <w:sz w:val="20"/>
-          <w:szCs w:val="20"/>
-        </w:rPr>
-        <w:tab/>
-      </w:r>
-      <w:r>
-        <w:rPr>
-          <w:rFonts w:ascii="Consolas" w:hAnsi="Consolas" w:cs="Consolas"/>
-          <w:color w:val="000000"/>
-          <w:sz w:val="20"/>
-          <w:szCs w:val="20"/>
-        </w:rPr>
-        <w:tab/>
-      </w:r>
-      <w:r>
-        <w:rPr>
-          <w:rFonts w:ascii="Consolas" w:hAnsi="Consolas" w:cs="Consolas"/>
-          <w:color w:val="000000"/>
-          <w:sz w:val="20"/>
-          <w:szCs w:val="20"/>
-        </w:rPr>
-        <w:tab/>
-      </w:r>
-      <w:r>
-        <w:rPr>
-          <w:rFonts w:ascii="Consolas" w:hAnsi="Consolas" w:cs="Consolas"/>
-          <w:color w:val="000000"/>
-          <w:sz w:val="20"/>
-          <w:szCs w:val="20"/>
-        </w:rPr>
-        <w:tab/>
-        <w:t>+ status);</w:t>
+        <w:t>"Congratulations !!! aja ghar ma batti cha."</w:t>
+      </w:r>
+      <w:r>
+        <w:rPr>
+          <w:rFonts w:ascii="Consolas" w:hAnsi="Consolas" w:cs="Consolas"/>
+          <w:color w:val="000000"/>
+          <w:sz w:val="20"/>
+          <w:szCs w:val="20"/>
+        </w:rPr>
+        <w:t>);</w:t>
       </w:r>
     </w:p>
     <w:p>
@@ -10219,6 +10614,19 @@
           <w:szCs w:val="20"/>
         </w:rPr>
       </w:pPr>
+    </w:p>
+    <w:p>
+      <w:pPr>
+        <w:autoSpaceDE w:val="0"/>
+        <w:autoSpaceDN w:val="0"/>
+        <w:adjustRightInd w:val="0"/>
+        <w:spacing w:after="0" w:line="240" w:lineRule="auto"/>
+        <w:rPr>
+          <w:rFonts w:ascii="Consolas" w:hAnsi="Consolas" w:cs="Consolas"/>
+          <w:sz w:val="20"/>
+          <w:szCs w:val="20"/>
+        </w:rPr>
+      </w:pPr>
       <w:r>
         <w:rPr>
           <w:rFonts w:ascii="Consolas" w:hAnsi="Consolas" w:cs="Consolas"/>
@@ -10255,7 +10663,7 @@
           <w:sz w:val="20"/>
           <w:szCs w:val="20"/>
         </w:rPr>
-        <w:t xml:space="preserve"> InternetChecker(internetAbs).</w:t>
+        <w:t xml:space="preserve"> BattiChecker(battiAbs).</w:t>
       </w:r>
       <w:r>
         <w:rPr>
@@ -10288,507 +10696,6 @@
           <w:szCs w:val="20"/>
         </w:rPr>
       </w:pPr>
-    </w:p>
-    <w:p>
-      <w:pPr>
-        <w:autoSpaceDE w:val="0"/>
-        <w:autoSpaceDN w:val="0"/>
-        <w:adjustRightInd w:val="0"/>
-        <w:spacing w:after="0" w:line="240" w:lineRule="auto"/>
-        <w:rPr>
-          <w:rFonts w:ascii="Consolas" w:hAnsi="Consolas" w:cs="Consolas"/>
-          <w:sz w:val="20"/>
-          <w:szCs w:val="20"/>
-        </w:rPr>
-      </w:pPr>
-      <w:r>
-        <w:rPr>
-          <w:rFonts w:ascii="Consolas" w:hAnsi="Consolas" w:cs="Consolas"/>
-          <w:color w:val="000000"/>
-          <w:sz w:val="20"/>
-          <w:szCs w:val="20"/>
-        </w:rPr>
-        <w:tab/>
-      </w:r>
-      <w:r>
-        <w:rPr>
-          <w:rFonts w:ascii="Consolas" w:hAnsi="Consolas" w:cs="Consolas"/>
-          <w:color w:val="000000"/>
-          <w:sz w:val="20"/>
-          <w:szCs w:val="20"/>
-        </w:rPr>
-        <w:tab/>
-      </w:r>
-      <w:r>
-        <w:rPr>
-          <w:rFonts w:ascii="Consolas" w:hAnsi="Consolas" w:cs="Consolas"/>
-          <w:color w:val="3F7F5F"/>
-          <w:sz w:val="20"/>
-          <w:szCs w:val="20"/>
-        </w:rPr>
-        <w:t xml:space="preserve">// now check for </w:t>
-      </w:r>
-      <w:r>
-        <w:rPr>
-          <w:rFonts w:ascii="Consolas" w:hAnsi="Consolas" w:cs="Consolas"/>
-          <w:color w:val="3F7F5F"/>
-          <w:sz w:val="20"/>
-          <w:szCs w:val="20"/>
-          <w:u w:val="single"/>
-        </w:rPr>
-        <w:t>wifi</w:t>
-      </w:r>
-      <w:r>
-        <w:rPr>
-          <w:rFonts w:ascii="Consolas" w:hAnsi="Consolas" w:cs="Consolas"/>
-          <w:color w:val="3F7F5F"/>
-          <w:sz w:val="20"/>
-          <w:szCs w:val="20"/>
-        </w:rPr>
-        <w:t xml:space="preserve"> status</w:t>
-      </w:r>
-    </w:p>
-    <w:p>
-      <w:pPr>
-        <w:autoSpaceDE w:val="0"/>
-        <w:autoSpaceDN w:val="0"/>
-        <w:adjustRightInd w:val="0"/>
-        <w:spacing w:after="0" w:line="240" w:lineRule="auto"/>
-        <w:rPr>
-          <w:rFonts w:ascii="Consolas" w:hAnsi="Consolas" w:cs="Consolas"/>
-          <w:sz w:val="20"/>
-          <w:szCs w:val="20"/>
-        </w:rPr>
-      </w:pPr>
-      <w:r>
-        <w:rPr>
-          <w:rFonts w:ascii="Consolas" w:hAnsi="Consolas" w:cs="Consolas"/>
-          <w:color w:val="000000"/>
-          <w:sz w:val="20"/>
-          <w:szCs w:val="20"/>
-        </w:rPr>
-        <w:tab/>
-      </w:r>
-      <w:r>
-        <w:rPr>
-          <w:rFonts w:ascii="Consolas" w:hAnsi="Consolas" w:cs="Consolas"/>
-          <w:color w:val="000000"/>
-          <w:sz w:val="20"/>
-          <w:szCs w:val="20"/>
-        </w:rPr>
-        <w:tab/>
-        <w:t xml:space="preserve">MyAbstractClasses.WifiAbstract wifiAbs = </w:t>
-      </w:r>
-      <w:r>
-        <w:rPr>
-          <w:rFonts w:ascii="Consolas" w:hAnsi="Consolas" w:cs="Consolas"/>
-          <w:b/>
-          <w:bCs/>
-          <w:color w:val="7F0055"/>
-          <w:sz w:val="20"/>
-          <w:szCs w:val="20"/>
-        </w:rPr>
-        <w:t>new</w:t>
-      </w:r>
-      <w:r>
-        <w:rPr>
-          <w:rFonts w:ascii="Consolas" w:hAnsi="Consolas" w:cs="Consolas"/>
-          <w:color w:val="000000"/>
-          <w:sz w:val="20"/>
-          <w:szCs w:val="20"/>
-        </w:rPr>
-        <w:t xml:space="preserve"> MyAbstractClasses().</w:t>
-      </w:r>
-      <w:r>
-        <w:rPr>
-          <w:rFonts w:ascii="Consolas" w:hAnsi="Consolas" w:cs="Consolas"/>
-          <w:b/>
-          <w:bCs/>
-          <w:color w:val="7F0055"/>
-          <w:sz w:val="20"/>
-          <w:szCs w:val="20"/>
-        </w:rPr>
-        <w:t>new</w:t>
-      </w:r>
-      <w:r>
-        <w:rPr>
-          <w:rFonts w:ascii="Consolas" w:hAnsi="Consolas" w:cs="Consolas"/>
-          <w:color w:val="000000"/>
-          <w:sz w:val="20"/>
-          <w:szCs w:val="20"/>
-        </w:rPr>
-        <w:t xml:space="preserve"> WifiAbstract() {</w:t>
-      </w:r>
-    </w:p>
-    <w:p>
-      <w:pPr>
-        <w:autoSpaceDE w:val="0"/>
-        <w:autoSpaceDN w:val="0"/>
-        <w:adjustRightInd w:val="0"/>
-        <w:spacing w:after="0" w:line="240" w:lineRule="auto"/>
-        <w:rPr>
-          <w:rFonts w:ascii="Consolas" w:hAnsi="Consolas" w:cs="Consolas"/>
-          <w:sz w:val="20"/>
-          <w:szCs w:val="20"/>
-        </w:rPr>
-      </w:pPr>
-    </w:p>
-    <w:p>
-      <w:pPr>
-        <w:autoSpaceDE w:val="0"/>
-        <w:autoSpaceDN w:val="0"/>
-        <w:adjustRightInd w:val="0"/>
-        <w:spacing w:after="0" w:line="240" w:lineRule="auto"/>
-        <w:rPr>
-          <w:rFonts w:ascii="Consolas" w:hAnsi="Consolas" w:cs="Consolas"/>
-          <w:sz w:val="20"/>
-          <w:szCs w:val="20"/>
-        </w:rPr>
-      </w:pPr>
-      <w:r>
-        <w:rPr>
-          <w:rFonts w:ascii="Consolas" w:hAnsi="Consolas" w:cs="Consolas"/>
-          <w:color w:val="000000"/>
-          <w:sz w:val="20"/>
-          <w:szCs w:val="20"/>
-        </w:rPr>
-        <w:lastRenderedPageBreak/>
-        <w:tab/>
-      </w:r>
-      <w:r>
-        <w:rPr>
-          <w:rFonts w:ascii="Consolas" w:hAnsi="Consolas" w:cs="Consolas"/>
-          <w:color w:val="000000"/>
-          <w:sz w:val="20"/>
-          <w:szCs w:val="20"/>
-        </w:rPr>
-        <w:tab/>
-      </w:r>
-      <w:r>
-        <w:rPr>
-          <w:rFonts w:ascii="Consolas" w:hAnsi="Consolas" w:cs="Consolas"/>
-          <w:color w:val="000000"/>
-          <w:sz w:val="20"/>
-          <w:szCs w:val="20"/>
-        </w:rPr>
-        <w:tab/>
-      </w:r>
-      <w:r>
-        <w:rPr>
-          <w:rFonts w:ascii="Consolas" w:hAnsi="Consolas" w:cs="Consolas"/>
-          <w:b/>
-          <w:bCs/>
-          <w:color w:val="7F0055"/>
-          <w:sz w:val="20"/>
-          <w:szCs w:val="20"/>
-        </w:rPr>
-        <w:t>public</w:t>
-      </w:r>
-      <w:r>
-        <w:rPr>
-          <w:rFonts w:ascii="Consolas" w:hAnsi="Consolas" w:cs="Consolas"/>
-          <w:color w:val="000000"/>
-          <w:sz w:val="20"/>
-          <w:szCs w:val="20"/>
-        </w:rPr>
-        <w:t xml:space="preserve"> </w:t>
-      </w:r>
-      <w:r>
-        <w:rPr>
-          <w:rFonts w:ascii="Consolas" w:hAnsi="Consolas" w:cs="Consolas"/>
-          <w:b/>
-          <w:bCs/>
-          <w:color w:val="7F0055"/>
-          <w:sz w:val="20"/>
-          <w:szCs w:val="20"/>
-        </w:rPr>
-        <w:t>void</w:t>
-      </w:r>
-      <w:r>
-        <w:rPr>
-          <w:rFonts w:ascii="Consolas" w:hAnsi="Consolas" w:cs="Consolas"/>
-          <w:color w:val="000000"/>
-          <w:sz w:val="20"/>
-          <w:szCs w:val="20"/>
-        </w:rPr>
-        <w:t xml:space="preserve"> checkWifiStatus(</w:t>
-      </w:r>
-      <w:r>
-        <w:rPr>
-          <w:rFonts w:ascii="Consolas" w:hAnsi="Consolas" w:cs="Consolas"/>
-          <w:b/>
-          <w:bCs/>
-          <w:color w:val="7F0055"/>
-          <w:sz w:val="20"/>
-          <w:szCs w:val="20"/>
-        </w:rPr>
-        <w:t>boolean</w:t>
-      </w:r>
-      <w:r>
-        <w:rPr>
-          <w:rFonts w:ascii="Consolas" w:hAnsi="Consolas" w:cs="Consolas"/>
-          <w:color w:val="000000"/>
-          <w:sz w:val="20"/>
-          <w:szCs w:val="20"/>
-        </w:rPr>
-        <w:t xml:space="preserve"> status) {</w:t>
-      </w:r>
-    </w:p>
-    <w:p>
-      <w:pPr>
-        <w:autoSpaceDE w:val="0"/>
-        <w:autoSpaceDN w:val="0"/>
-        <w:adjustRightInd w:val="0"/>
-        <w:spacing w:after="0" w:line="240" w:lineRule="auto"/>
-        <w:rPr>
-          <w:rFonts w:ascii="Consolas" w:hAnsi="Consolas" w:cs="Consolas"/>
-          <w:sz w:val="20"/>
-          <w:szCs w:val="20"/>
-        </w:rPr>
-      </w:pPr>
-      <w:r>
-        <w:rPr>
-          <w:rFonts w:ascii="Consolas" w:hAnsi="Consolas" w:cs="Consolas"/>
-          <w:color w:val="000000"/>
-          <w:sz w:val="20"/>
-          <w:szCs w:val="20"/>
-        </w:rPr>
-        <w:tab/>
-      </w:r>
-      <w:r>
-        <w:rPr>
-          <w:rFonts w:ascii="Consolas" w:hAnsi="Consolas" w:cs="Consolas"/>
-          <w:color w:val="000000"/>
-          <w:sz w:val="20"/>
-          <w:szCs w:val="20"/>
-        </w:rPr>
-        <w:tab/>
-      </w:r>
-      <w:r>
-        <w:rPr>
-          <w:rFonts w:ascii="Consolas" w:hAnsi="Consolas" w:cs="Consolas"/>
-          <w:color w:val="000000"/>
-          <w:sz w:val="20"/>
-          <w:szCs w:val="20"/>
-        </w:rPr>
-        <w:tab/>
-      </w:r>
-      <w:r>
-        <w:rPr>
-          <w:rFonts w:ascii="Consolas" w:hAnsi="Consolas" w:cs="Consolas"/>
-          <w:color w:val="000000"/>
-          <w:sz w:val="20"/>
-          <w:szCs w:val="20"/>
-        </w:rPr>
-        <w:tab/>
-      </w:r>
-      <w:r>
-        <w:rPr>
-          <w:rFonts w:ascii="Consolas" w:hAnsi="Consolas" w:cs="Consolas"/>
-          <w:color w:val="3F7F5F"/>
-          <w:sz w:val="20"/>
-          <w:szCs w:val="20"/>
-        </w:rPr>
-        <w:t xml:space="preserve">// </w:t>
-      </w:r>
-      <w:r>
-        <w:rPr>
-          <w:rFonts w:ascii="Consolas" w:hAnsi="Consolas" w:cs="Consolas"/>
-          <w:b/>
-          <w:bCs/>
-          <w:color w:val="7F9FBF"/>
-          <w:sz w:val="20"/>
-          <w:szCs w:val="20"/>
-        </w:rPr>
-        <w:t>TODO</w:t>
-      </w:r>
-      <w:r>
-        <w:rPr>
-          <w:rFonts w:ascii="Consolas" w:hAnsi="Consolas" w:cs="Consolas"/>
-          <w:color w:val="3F7F5F"/>
-          <w:sz w:val="20"/>
-          <w:szCs w:val="20"/>
-        </w:rPr>
-        <w:t xml:space="preserve"> Auto-generated method stub</w:t>
-      </w:r>
-    </w:p>
-    <w:p>
-      <w:pPr>
-        <w:autoSpaceDE w:val="0"/>
-        <w:autoSpaceDN w:val="0"/>
-        <w:adjustRightInd w:val="0"/>
-        <w:spacing w:after="0" w:line="240" w:lineRule="auto"/>
-        <w:rPr>
-          <w:rFonts w:ascii="Consolas" w:hAnsi="Consolas" w:cs="Consolas"/>
-          <w:sz w:val="20"/>
-          <w:szCs w:val="20"/>
-        </w:rPr>
-      </w:pPr>
-      <w:r>
-        <w:rPr>
-          <w:rFonts w:ascii="Consolas" w:hAnsi="Consolas" w:cs="Consolas"/>
-          <w:color w:val="000000"/>
-          <w:sz w:val="20"/>
-          <w:szCs w:val="20"/>
-        </w:rPr>
-        <w:tab/>
-      </w:r>
-      <w:r>
-        <w:rPr>
-          <w:rFonts w:ascii="Consolas" w:hAnsi="Consolas" w:cs="Consolas"/>
-          <w:color w:val="000000"/>
-          <w:sz w:val="20"/>
-          <w:szCs w:val="20"/>
-        </w:rPr>
-        <w:tab/>
-      </w:r>
-      <w:r>
-        <w:rPr>
-          <w:rFonts w:ascii="Consolas" w:hAnsi="Consolas" w:cs="Consolas"/>
-          <w:color w:val="000000"/>
-          <w:sz w:val="20"/>
-          <w:szCs w:val="20"/>
-        </w:rPr>
-        <w:tab/>
-      </w:r>
-      <w:r>
-        <w:rPr>
-          <w:rFonts w:ascii="Consolas" w:hAnsi="Consolas" w:cs="Consolas"/>
-          <w:color w:val="000000"/>
-          <w:sz w:val="20"/>
-          <w:szCs w:val="20"/>
-        </w:rPr>
-        <w:tab/>
-        <w:t>System.</w:t>
-      </w:r>
-      <w:r>
-        <w:rPr>
-          <w:rFonts w:ascii="Consolas" w:hAnsi="Consolas" w:cs="Consolas"/>
-          <w:i/>
-          <w:iCs/>
-          <w:color w:val="0000C0"/>
-          <w:sz w:val="20"/>
-          <w:szCs w:val="20"/>
-        </w:rPr>
-        <w:t>out</w:t>
-      </w:r>
-      <w:r>
-        <w:rPr>
-          <w:rFonts w:ascii="Consolas" w:hAnsi="Consolas" w:cs="Consolas"/>
-          <w:color w:val="000000"/>
-          <w:sz w:val="20"/>
-          <w:szCs w:val="20"/>
-        </w:rPr>
-        <w:t>.println(</w:t>
-      </w:r>
-      <w:r>
-        <w:rPr>
-          <w:rFonts w:ascii="Consolas" w:hAnsi="Consolas" w:cs="Consolas"/>
-          <w:color w:val="2A00FF"/>
-          <w:sz w:val="20"/>
-          <w:szCs w:val="20"/>
-        </w:rPr>
-        <w:t>"Oops !!! No wifi for you fucker.. "</w:t>
-      </w:r>
-    </w:p>
-    <w:p>
-      <w:pPr>
-        <w:autoSpaceDE w:val="0"/>
-        <w:autoSpaceDN w:val="0"/>
-        <w:adjustRightInd w:val="0"/>
-        <w:spacing w:after="0" w:line="240" w:lineRule="auto"/>
-        <w:rPr>
-          <w:rFonts w:ascii="Consolas" w:hAnsi="Consolas" w:cs="Consolas"/>
-          <w:sz w:val="20"/>
-          <w:szCs w:val="20"/>
-        </w:rPr>
-      </w:pPr>
-      <w:r>
-        <w:rPr>
-          <w:rFonts w:ascii="Consolas" w:hAnsi="Consolas" w:cs="Consolas"/>
-          <w:color w:val="000000"/>
-          <w:sz w:val="20"/>
-          <w:szCs w:val="20"/>
-        </w:rPr>
-        <w:tab/>
-      </w:r>
-      <w:r>
-        <w:rPr>
-          <w:rFonts w:ascii="Consolas" w:hAnsi="Consolas" w:cs="Consolas"/>
-          <w:color w:val="000000"/>
-          <w:sz w:val="20"/>
-          <w:szCs w:val="20"/>
-        </w:rPr>
-        <w:tab/>
-      </w:r>
-      <w:r>
-        <w:rPr>
-          <w:rFonts w:ascii="Consolas" w:hAnsi="Consolas" w:cs="Consolas"/>
-          <w:color w:val="000000"/>
-          <w:sz w:val="20"/>
-          <w:szCs w:val="20"/>
-        </w:rPr>
-        <w:tab/>
-      </w:r>
-      <w:r>
-        <w:rPr>
-          <w:rFonts w:ascii="Consolas" w:hAnsi="Consolas" w:cs="Consolas"/>
-          <w:color w:val="000000"/>
-          <w:sz w:val="20"/>
-          <w:szCs w:val="20"/>
-        </w:rPr>
-        <w:tab/>
-      </w:r>
-      <w:r>
-        <w:rPr>
-          <w:rFonts w:ascii="Consolas" w:hAnsi="Consolas" w:cs="Consolas"/>
-          <w:color w:val="000000"/>
-          <w:sz w:val="20"/>
-          <w:szCs w:val="20"/>
-        </w:rPr>
-        <w:tab/>
-      </w:r>
-      <w:r>
-        <w:rPr>
-          <w:rFonts w:ascii="Consolas" w:hAnsi="Consolas" w:cs="Consolas"/>
-          <w:color w:val="000000"/>
-          <w:sz w:val="20"/>
-          <w:szCs w:val="20"/>
-        </w:rPr>
-        <w:tab/>
-        <w:t>+ status);</w:t>
-      </w:r>
-    </w:p>
-    <w:p>
-      <w:pPr>
-        <w:autoSpaceDE w:val="0"/>
-        <w:autoSpaceDN w:val="0"/>
-        <w:adjustRightInd w:val="0"/>
-        <w:spacing w:after="0" w:line="240" w:lineRule="auto"/>
-        <w:rPr>
-          <w:rFonts w:ascii="Consolas" w:hAnsi="Consolas" w:cs="Consolas"/>
-          <w:sz w:val="20"/>
-          <w:szCs w:val="20"/>
-        </w:rPr>
-      </w:pPr>
-      <w:r>
-        <w:rPr>
-          <w:rFonts w:ascii="Consolas" w:hAnsi="Consolas" w:cs="Consolas"/>
-          <w:color w:val="000000"/>
-          <w:sz w:val="20"/>
-          <w:szCs w:val="20"/>
-        </w:rPr>
-        <w:tab/>
-      </w:r>
-      <w:r>
-        <w:rPr>
-          <w:rFonts w:ascii="Consolas" w:hAnsi="Consolas" w:cs="Consolas"/>
-          <w:color w:val="000000"/>
-          <w:sz w:val="20"/>
-          <w:szCs w:val="20"/>
-        </w:rPr>
-        <w:tab/>
-      </w:r>
       <w:r>
         <w:rPr>
           <w:rFonts w:ascii="Consolas" w:hAnsi="Consolas" w:cs="Consolas"/>
@@ -10812,963 +10719,30 @@
           <w:szCs w:val="20"/>
         </w:rPr>
       </w:pPr>
-      <w:r>
-        <w:rPr>
-          <w:rFonts w:ascii="Consolas" w:hAnsi="Consolas" w:cs="Consolas"/>
-          <w:color w:val="000000"/>
-          <w:sz w:val="20"/>
-          <w:szCs w:val="20"/>
-        </w:rPr>
-        <w:tab/>
-      </w:r>
-      <w:r>
-        <w:rPr>
-          <w:rFonts w:ascii="Consolas" w:hAnsi="Consolas" w:cs="Consolas"/>
-          <w:color w:val="000000"/>
-          <w:sz w:val="20"/>
-          <w:szCs w:val="20"/>
-        </w:rPr>
-        <w:tab/>
-        <w:t>};</w:t>
-      </w:r>
-    </w:p>
-    <w:p>
-      <w:pPr>
-        <w:autoSpaceDE w:val="0"/>
-        <w:autoSpaceDN w:val="0"/>
-        <w:adjustRightInd w:val="0"/>
-        <w:spacing w:after="0" w:line="240" w:lineRule="auto"/>
-        <w:rPr>
-          <w:rFonts w:ascii="Consolas" w:hAnsi="Consolas" w:cs="Consolas"/>
-          <w:sz w:val="20"/>
-          <w:szCs w:val="20"/>
-        </w:rPr>
-      </w:pPr>
-      <w:r>
-        <w:rPr>
-          <w:rFonts w:ascii="Consolas" w:hAnsi="Consolas" w:cs="Consolas"/>
-          <w:color w:val="000000"/>
-          <w:sz w:val="20"/>
-          <w:szCs w:val="20"/>
-        </w:rPr>
-        <w:tab/>
-      </w:r>
-      <w:r>
-        <w:rPr>
-          <w:rFonts w:ascii="Consolas" w:hAnsi="Consolas" w:cs="Consolas"/>
-          <w:color w:val="000000"/>
-          <w:sz w:val="20"/>
-          <w:szCs w:val="20"/>
-        </w:rPr>
-        <w:tab/>
-      </w:r>
-      <w:r>
-        <w:rPr>
-          <w:rFonts w:ascii="Consolas" w:hAnsi="Consolas" w:cs="Consolas"/>
-          <w:b/>
-          <w:bCs/>
-          <w:color w:val="7F0055"/>
-          <w:sz w:val="20"/>
-          <w:szCs w:val="20"/>
-        </w:rPr>
-        <w:t>new</w:t>
-      </w:r>
-      <w:r>
-        <w:rPr>
-          <w:rFonts w:ascii="Consolas" w:hAnsi="Consolas" w:cs="Consolas"/>
-          <w:color w:val="000000"/>
-          <w:sz w:val="20"/>
-          <w:szCs w:val="20"/>
-        </w:rPr>
-        <w:t xml:space="preserve"> WifiChecker(wifiAbs).</w:t>
-      </w:r>
-      <w:r>
-        <w:rPr>
-          <w:rFonts w:ascii="Consolas" w:hAnsi="Consolas" w:cs="Consolas"/>
-          <w:color w:val="0000C0"/>
-          <w:sz w:val="20"/>
-          <w:szCs w:val="20"/>
-        </w:rPr>
-        <w:t>thr</w:t>
-      </w:r>
-      <w:r>
-        <w:rPr>
-          <w:rFonts w:ascii="Consolas" w:hAnsi="Consolas" w:cs="Consolas"/>
-          <w:color w:val="000000"/>
-          <w:sz w:val="20"/>
-          <w:szCs w:val="20"/>
-        </w:rPr>
-        <w:t>.start();</w:t>
-      </w:r>
-    </w:p>
-    <w:p>
-      <w:pPr>
-        <w:autoSpaceDE w:val="0"/>
-        <w:autoSpaceDN w:val="0"/>
-        <w:adjustRightInd w:val="0"/>
-        <w:spacing w:after="0" w:line="240" w:lineRule="auto"/>
-        <w:rPr>
-          <w:rFonts w:ascii="Consolas" w:hAnsi="Consolas" w:cs="Consolas"/>
-          <w:sz w:val="20"/>
-          <w:szCs w:val="20"/>
-        </w:rPr>
-      </w:pPr>
-      <w:r>
-        <w:rPr>
-          <w:rFonts w:ascii="Consolas" w:hAnsi="Consolas" w:cs="Consolas"/>
-          <w:color w:val="000000"/>
-          <w:sz w:val="20"/>
-          <w:szCs w:val="20"/>
-        </w:rPr>
-        <w:tab/>
+    </w:p>
+    <w:p>
+      <w:pPr>
+        <w:autoSpaceDE w:val="0"/>
+        <w:autoSpaceDN w:val="0"/>
+        <w:adjustRightInd w:val="0"/>
+        <w:spacing w:after="0" w:line="240" w:lineRule="auto"/>
+        <w:rPr>
+          <w:rFonts w:ascii="Consolas" w:hAnsi="Consolas" w:cs="Consolas"/>
+          <w:sz w:val="20"/>
+          <w:szCs w:val="20"/>
+        </w:rPr>
+      </w:pPr>
+      <w:r>
+        <w:rPr>
+          <w:rFonts w:ascii="Consolas" w:hAnsi="Consolas" w:cs="Consolas"/>
+          <w:color w:val="000000"/>
+          <w:sz w:val="20"/>
+          <w:szCs w:val="20"/>
+        </w:rPr>
         <w:t>}</w:t>
       </w:r>
     </w:p>
-    <w:p>
-      <w:pPr>
-        <w:autoSpaceDE w:val="0"/>
-        <w:autoSpaceDN w:val="0"/>
-        <w:adjustRightInd w:val="0"/>
-        <w:spacing w:after="0" w:line="240" w:lineRule="auto"/>
-        <w:rPr>
-          <w:rFonts w:ascii="Consolas" w:hAnsi="Consolas" w:cs="Consolas"/>
-          <w:sz w:val="20"/>
-          <w:szCs w:val="20"/>
-        </w:rPr>
-      </w:pPr>
-      <w:r>
-        <w:rPr>
-          <w:rFonts w:ascii="Consolas" w:hAnsi="Consolas" w:cs="Consolas"/>
-          <w:color w:val="000000"/>
-          <w:sz w:val="20"/>
-          <w:szCs w:val="20"/>
-        </w:rPr>
-        <w:t>}</w:t>
-      </w:r>
-    </w:p>
     <w:p/>
-    <w:p>
-      <w:r>
-        <w:t>MainClass2.java</w:t>
-      </w:r>
-    </w:p>
-    <w:p>
-      <w:pPr>
-        <w:autoSpaceDE w:val="0"/>
-        <w:autoSpaceDN w:val="0"/>
-        <w:adjustRightInd w:val="0"/>
-        <w:spacing w:after="0" w:line="240" w:lineRule="auto"/>
-        <w:rPr>
-          <w:rFonts w:ascii="Consolas" w:hAnsi="Consolas" w:cs="Consolas"/>
-          <w:sz w:val="20"/>
-          <w:szCs w:val="20"/>
-        </w:rPr>
-      </w:pPr>
-      <w:r>
-        <w:rPr>
-          <w:rFonts w:ascii="Consolas" w:hAnsi="Consolas" w:cs="Consolas"/>
-          <w:b/>
-          <w:bCs/>
-          <w:color w:val="7F0055"/>
-          <w:sz w:val="20"/>
-          <w:szCs w:val="20"/>
-        </w:rPr>
-        <w:t>package</w:t>
-      </w:r>
-      <w:r>
-        <w:rPr>
-          <w:rFonts w:ascii="Consolas" w:hAnsi="Consolas" w:cs="Consolas"/>
-          <w:color w:val="000000"/>
-          <w:sz w:val="20"/>
-          <w:szCs w:val="20"/>
-        </w:rPr>
-        <w:t xml:space="preserve"> multipleabstractions;</w:t>
-      </w:r>
-    </w:p>
-    <w:p>
-      <w:pPr>
-        <w:autoSpaceDE w:val="0"/>
-        <w:autoSpaceDN w:val="0"/>
-        <w:adjustRightInd w:val="0"/>
-        <w:spacing w:after="0" w:line="240" w:lineRule="auto"/>
-        <w:rPr>
-          <w:rFonts w:ascii="Consolas" w:hAnsi="Consolas" w:cs="Consolas"/>
-          <w:sz w:val="20"/>
-          <w:szCs w:val="20"/>
-        </w:rPr>
-      </w:pPr>
-    </w:p>
-    <w:p>
-      <w:pPr>
-        <w:autoSpaceDE w:val="0"/>
-        <w:autoSpaceDN w:val="0"/>
-        <w:adjustRightInd w:val="0"/>
-        <w:spacing w:after="0" w:line="240" w:lineRule="auto"/>
-        <w:rPr>
-          <w:rFonts w:ascii="Consolas" w:hAnsi="Consolas" w:cs="Consolas"/>
-          <w:sz w:val="20"/>
-          <w:szCs w:val="20"/>
-        </w:rPr>
-      </w:pPr>
-      <w:r>
-        <w:rPr>
-          <w:rFonts w:ascii="Consolas" w:hAnsi="Consolas" w:cs="Consolas"/>
-          <w:b/>
-          <w:bCs/>
-          <w:color w:val="7F0055"/>
-          <w:sz w:val="20"/>
-          <w:szCs w:val="20"/>
-        </w:rPr>
-        <w:t>public</w:t>
-      </w:r>
-      <w:r>
-        <w:rPr>
-          <w:rFonts w:ascii="Consolas" w:hAnsi="Consolas" w:cs="Consolas"/>
-          <w:color w:val="000000"/>
-          <w:sz w:val="20"/>
-          <w:szCs w:val="20"/>
-        </w:rPr>
-        <w:t xml:space="preserve"> </w:t>
-      </w:r>
-      <w:r>
-        <w:rPr>
-          <w:rFonts w:ascii="Consolas" w:hAnsi="Consolas" w:cs="Consolas"/>
-          <w:b/>
-          <w:bCs/>
-          <w:color w:val="7F0055"/>
-          <w:sz w:val="20"/>
-          <w:szCs w:val="20"/>
-        </w:rPr>
-        <w:t>class</w:t>
-      </w:r>
-      <w:r>
-        <w:rPr>
-          <w:rFonts w:ascii="Consolas" w:hAnsi="Consolas" w:cs="Consolas"/>
-          <w:color w:val="000000"/>
-          <w:sz w:val="20"/>
-          <w:szCs w:val="20"/>
-        </w:rPr>
-        <w:t xml:space="preserve"> MainClass2 {</w:t>
-      </w:r>
-    </w:p>
-    <w:p>
-      <w:pPr>
-        <w:autoSpaceDE w:val="0"/>
-        <w:autoSpaceDN w:val="0"/>
-        <w:adjustRightInd w:val="0"/>
-        <w:spacing w:after="0" w:line="240" w:lineRule="auto"/>
-        <w:rPr>
-          <w:rFonts w:ascii="Consolas" w:hAnsi="Consolas" w:cs="Consolas"/>
-          <w:sz w:val="20"/>
-          <w:szCs w:val="20"/>
-        </w:rPr>
-      </w:pPr>
-    </w:p>
-    <w:p>
-      <w:pPr>
-        <w:autoSpaceDE w:val="0"/>
-        <w:autoSpaceDN w:val="0"/>
-        <w:adjustRightInd w:val="0"/>
-        <w:spacing w:after="0" w:line="240" w:lineRule="auto"/>
-        <w:rPr>
-          <w:rFonts w:ascii="Consolas" w:hAnsi="Consolas" w:cs="Consolas"/>
-          <w:sz w:val="20"/>
-          <w:szCs w:val="20"/>
-        </w:rPr>
-      </w:pPr>
-      <w:r>
-        <w:rPr>
-          <w:rFonts w:ascii="Consolas" w:hAnsi="Consolas" w:cs="Consolas"/>
-          <w:color w:val="000000"/>
-          <w:sz w:val="20"/>
-          <w:szCs w:val="20"/>
-        </w:rPr>
-        <w:tab/>
-      </w:r>
-      <w:r>
-        <w:rPr>
-          <w:rFonts w:ascii="Consolas" w:hAnsi="Consolas" w:cs="Consolas"/>
-          <w:b/>
-          <w:bCs/>
-          <w:color w:val="7F0055"/>
-          <w:sz w:val="20"/>
-          <w:szCs w:val="20"/>
-        </w:rPr>
-        <w:t>public</w:t>
-      </w:r>
-      <w:r>
-        <w:rPr>
-          <w:rFonts w:ascii="Consolas" w:hAnsi="Consolas" w:cs="Consolas"/>
-          <w:color w:val="000000"/>
-          <w:sz w:val="20"/>
-          <w:szCs w:val="20"/>
-        </w:rPr>
-        <w:t xml:space="preserve"> </w:t>
-      </w:r>
-      <w:r>
-        <w:rPr>
-          <w:rFonts w:ascii="Consolas" w:hAnsi="Consolas" w:cs="Consolas"/>
-          <w:b/>
-          <w:bCs/>
-          <w:color w:val="7F0055"/>
-          <w:sz w:val="20"/>
-          <w:szCs w:val="20"/>
-        </w:rPr>
-        <w:t>static</w:t>
-      </w:r>
-      <w:r>
-        <w:rPr>
-          <w:rFonts w:ascii="Consolas" w:hAnsi="Consolas" w:cs="Consolas"/>
-          <w:color w:val="000000"/>
-          <w:sz w:val="20"/>
-          <w:szCs w:val="20"/>
-        </w:rPr>
-        <w:t xml:space="preserve"> </w:t>
-      </w:r>
-      <w:r>
-        <w:rPr>
-          <w:rFonts w:ascii="Consolas" w:hAnsi="Consolas" w:cs="Consolas"/>
-          <w:b/>
-          <w:bCs/>
-          <w:color w:val="7F0055"/>
-          <w:sz w:val="20"/>
-          <w:szCs w:val="20"/>
-        </w:rPr>
-        <w:t>void</w:t>
-      </w:r>
-      <w:r>
-        <w:rPr>
-          <w:rFonts w:ascii="Consolas" w:hAnsi="Consolas" w:cs="Consolas"/>
-          <w:color w:val="000000"/>
-          <w:sz w:val="20"/>
-          <w:szCs w:val="20"/>
-        </w:rPr>
-        <w:t xml:space="preserve"> main(String[] args) {</w:t>
-      </w:r>
-    </w:p>
-    <w:p>
-      <w:pPr>
-        <w:autoSpaceDE w:val="0"/>
-        <w:autoSpaceDN w:val="0"/>
-        <w:adjustRightInd w:val="0"/>
-        <w:spacing w:after="0" w:line="240" w:lineRule="auto"/>
-        <w:rPr>
-          <w:rFonts w:ascii="Consolas" w:hAnsi="Consolas" w:cs="Consolas"/>
-          <w:sz w:val="20"/>
-          <w:szCs w:val="20"/>
-        </w:rPr>
-      </w:pPr>
-      <w:r>
-        <w:rPr>
-          <w:rFonts w:ascii="Consolas" w:hAnsi="Consolas" w:cs="Consolas"/>
-          <w:color w:val="000000"/>
-          <w:sz w:val="20"/>
-          <w:szCs w:val="20"/>
-        </w:rPr>
-        <w:tab/>
-      </w:r>
-      <w:r>
-        <w:rPr>
-          <w:rFonts w:ascii="Consolas" w:hAnsi="Consolas" w:cs="Consolas"/>
-          <w:color w:val="000000"/>
-          <w:sz w:val="20"/>
-          <w:szCs w:val="20"/>
-        </w:rPr>
-        <w:tab/>
-        <w:t xml:space="preserve">MyAbstractClasses.BattiAbstract battiAbs = </w:t>
-      </w:r>
-      <w:r>
-        <w:rPr>
-          <w:rFonts w:ascii="Consolas" w:hAnsi="Consolas" w:cs="Consolas"/>
-          <w:b/>
-          <w:bCs/>
-          <w:color w:val="7F0055"/>
-          <w:sz w:val="20"/>
-          <w:szCs w:val="20"/>
-        </w:rPr>
-        <w:t>new</w:t>
-      </w:r>
-      <w:r>
-        <w:rPr>
-          <w:rFonts w:ascii="Consolas" w:hAnsi="Consolas" w:cs="Consolas"/>
-          <w:color w:val="000000"/>
-          <w:sz w:val="20"/>
-          <w:szCs w:val="20"/>
-        </w:rPr>
-        <w:t xml:space="preserve"> MyAbstractClasses().</w:t>
-      </w:r>
-      <w:r>
-        <w:rPr>
-          <w:rFonts w:ascii="Consolas" w:hAnsi="Consolas" w:cs="Consolas"/>
-          <w:b/>
-          <w:bCs/>
-          <w:color w:val="7F0055"/>
-          <w:sz w:val="20"/>
-          <w:szCs w:val="20"/>
-        </w:rPr>
-        <w:t>new</w:t>
-      </w:r>
-      <w:r>
-        <w:rPr>
-          <w:rFonts w:ascii="Consolas" w:hAnsi="Consolas" w:cs="Consolas"/>
-          <w:color w:val="000000"/>
-          <w:sz w:val="20"/>
-          <w:szCs w:val="20"/>
-        </w:rPr>
-        <w:t xml:space="preserve"> BattiAbstract() {</w:t>
-      </w:r>
-    </w:p>
-    <w:p>
-      <w:pPr>
-        <w:autoSpaceDE w:val="0"/>
-        <w:autoSpaceDN w:val="0"/>
-        <w:adjustRightInd w:val="0"/>
-        <w:spacing w:after="0" w:line="240" w:lineRule="auto"/>
-        <w:rPr>
-          <w:rFonts w:ascii="Consolas" w:hAnsi="Consolas" w:cs="Consolas"/>
-          <w:sz w:val="20"/>
-          <w:szCs w:val="20"/>
-        </w:rPr>
-      </w:pPr>
-    </w:p>
-    <w:p>
-      <w:pPr>
-        <w:autoSpaceDE w:val="0"/>
-        <w:autoSpaceDN w:val="0"/>
-        <w:adjustRightInd w:val="0"/>
-        <w:spacing w:after="0" w:line="240" w:lineRule="auto"/>
-        <w:rPr>
-          <w:rFonts w:ascii="Consolas" w:hAnsi="Consolas" w:cs="Consolas"/>
-          <w:sz w:val="20"/>
-          <w:szCs w:val="20"/>
-        </w:rPr>
-      </w:pPr>
-      <w:r>
-        <w:rPr>
-          <w:rFonts w:ascii="Consolas" w:hAnsi="Consolas" w:cs="Consolas"/>
-          <w:color w:val="000000"/>
-          <w:sz w:val="20"/>
-          <w:szCs w:val="20"/>
-        </w:rPr>
-        <w:tab/>
-      </w:r>
-      <w:r>
-        <w:rPr>
-          <w:rFonts w:ascii="Consolas" w:hAnsi="Consolas" w:cs="Consolas"/>
-          <w:color w:val="000000"/>
-          <w:sz w:val="20"/>
-          <w:szCs w:val="20"/>
-        </w:rPr>
-        <w:tab/>
-      </w:r>
-      <w:r>
-        <w:rPr>
-          <w:rFonts w:ascii="Consolas" w:hAnsi="Consolas" w:cs="Consolas"/>
-          <w:color w:val="000000"/>
-          <w:sz w:val="20"/>
-          <w:szCs w:val="20"/>
-        </w:rPr>
-        <w:tab/>
-      </w:r>
-      <w:r>
-        <w:rPr>
-          <w:rFonts w:ascii="Consolas" w:hAnsi="Consolas" w:cs="Consolas"/>
-          <w:b/>
-          <w:bCs/>
-          <w:color w:val="7F0055"/>
-          <w:sz w:val="20"/>
-          <w:szCs w:val="20"/>
-        </w:rPr>
-        <w:t>public</w:t>
-      </w:r>
-      <w:r>
-        <w:rPr>
-          <w:rFonts w:ascii="Consolas" w:hAnsi="Consolas" w:cs="Consolas"/>
-          <w:color w:val="000000"/>
-          <w:sz w:val="20"/>
-          <w:szCs w:val="20"/>
-        </w:rPr>
-        <w:t xml:space="preserve"> </w:t>
-      </w:r>
-      <w:r>
-        <w:rPr>
-          <w:rFonts w:ascii="Consolas" w:hAnsi="Consolas" w:cs="Consolas"/>
-          <w:b/>
-          <w:bCs/>
-          <w:color w:val="7F0055"/>
-          <w:sz w:val="20"/>
-          <w:szCs w:val="20"/>
-        </w:rPr>
-        <w:t>void</w:t>
-      </w:r>
-      <w:r>
-        <w:rPr>
-          <w:rFonts w:ascii="Consolas" w:hAnsi="Consolas" w:cs="Consolas"/>
-          <w:color w:val="000000"/>
-          <w:sz w:val="20"/>
-          <w:szCs w:val="20"/>
-        </w:rPr>
-        <w:t xml:space="preserve"> checkBattiStatus(</w:t>
-      </w:r>
-      <w:r>
-        <w:rPr>
-          <w:rFonts w:ascii="Consolas" w:hAnsi="Consolas" w:cs="Consolas"/>
-          <w:b/>
-          <w:bCs/>
-          <w:color w:val="7F0055"/>
-          <w:sz w:val="20"/>
-          <w:szCs w:val="20"/>
-        </w:rPr>
-        <w:t>boolean</w:t>
-      </w:r>
-      <w:r>
-        <w:rPr>
-          <w:rFonts w:ascii="Consolas" w:hAnsi="Consolas" w:cs="Consolas"/>
-          <w:color w:val="000000"/>
-          <w:sz w:val="20"/>
-          <w:szCs w:val="20"/>
-        </w:rPr>
-        <w:t xml:space="preserve"> status) {</w:t>
-      </w:r>
-    </w:p>
-    <w:p>
-      <w:pPr>
-        <w:autoSpaceDE w:val="0"/>
-        <w:autoSpaceDN w:val="0"/>
-        <w:adjustRightInd w:val="0"/>
-        <w:spacing w:after="0" w:line="240" w:lineRule="auto"/>
-        <w:rPr>
-          <w:rFonts w:ascii="Consolas" w:hAnsi="Consolas" w:cs="Consolas"/>
-          <w:sz w:val="20"/>
-          <w:szCs w:val="20"/>
-        </w:rPr>
-      </w:pPr>
-      <w:r>
-        <w:rPr>
-          <w:rFonts w:ascii="Consolas" w:hAnsi="Consolas" w:cs="Consolas"/>
-          <w:color w:val="000000"/>
-          <w:sz w:val="20"/>
-          <w:szCs w:val="20"/>
-        </w:rPr>
-        <w:tab/>
-      </w:r>
-      <w:r>
-        <w:rPr>
-          <w:rFonts w:ascii="Consolas" w:hAnsi="Consolas" w:cs="Consolas"/>
-          <w:color w:val="000000"/>
-          <w:sz w:val="20"/>
-          <w:szCs w:val="20"/>
-        </w:rPr>
-        <w:tab/>
-      </w:r>
-      <w:r>
-        <w:rPr>
-          <w:rFonts w:ascii="Consolas" w:hAnsi="Consolas" w:cs="Consolas"/>
-          <w:color w:val="000000"/>
-          <w:sz w:val="20"/>
-          <w:szCs w:val="20"/>
-        </w:rPr>
-        <w:tab/>
-      </w:r>
-      <w:r>
-        <w:rPr>
-          <w:rFonts w:ascii="Consolas" w:hAnsi="Consolas" w:cs="Consolas"/>
-          <w:color w:val="000000"/>
-          <w:sz w:val="20"/>
-          <w:szCs w:val="20"/>
-        </w:rPr>
-        <w:tab/>
-      </w:r>
-      <w:r>
-        <w:rPr>
-          <w:rFonts w:ascii="Consolas" w:hAnsi="Consolas" w:cs="Consolas"/>
-          <w:color w:val="3F7F5F"/>
-          <w:sz w:val="20"/>
-          <w:szCs w:val="20"/>
-        </w:rPr>
-        <w:t xml:space="preserve">// </w:t>
-      </w:r>
-      <w:r>
-        <w:rPr>
-          <w:rFonts w:ascii="Consolas" w:hAnsi="Consolas" w:cs="Consolas"/>
-          <w:b/>
-          <w:bCs/>
-          <w:color w:val="7F9FBF"/>
-          <w:sz w:val="20"/>
-          <w:szCs w:val="20"/>
-        </w:rPr>
-        <w:t>TODO</w:t>
-      </w:r>
-      <w:r>
-        <w:rPr>
-          <w:rFonts w:ascii="Consolas" w:hAnsi="Consolas" w:cs="Consolas"/>
-          <w:color w:val="3F7F5F"/>
-          <w:sz w:val="20"/>
-          <w:szCs w:val="20"/>
-        </w:rPr>
-        <w:t xml:space="preserve"> Auto-generated method stub</w:t>
-      </w:r>
-    </w:p>
-    <w:p>
-      <w:pPr>
-        <w:autoSpaceDE w:val="0"/>
-        <w:autoSpaceDN w:val="0"/>
-        <w:adjustRightInd w:val="0"/>
-        <w:spacing w:after="0" w:line="240" w:lineRule="auto"/>
-        <w:rPr>
-          <w:rFonts w:ascii="Consolas" w:hAnsi="Consolas" w:cs="Consolas"/>
-          <w:sz w:val="20"/>
-          <w:szCs w:val="20"/>
-        </w:rPr>
-      </w:pPr>
-      <w:r>
-        <w:rPr>
-          <w:rFonts w:ascii="Consolas" w:hAnsi="Consolas" w:cs="Consolas"/>
-          <w:color w:val="000000"/>
-          <w:sz w:val="20"/>
-          <w:szCs w:val="20"/>
-        </w:rPr>
-        <w:tab/>
-      </w:r>
-      <w:r>
-        <w:rPr>
-          <w:rFonts w:ascii="Consolas" w:hAnsi="Consolas" w:cs="Consolas"/>
-          <w:color w:val="000000"/>
-          <w:sz w:val="20"/>
-          <w:szCs w:val="20"/>
-        </w:rPr>
-        <w:tab/>
-      </w:r>
-      <w:r>
-        <w:rPr>
-          <w:rFonts w:ascii="Consolas" w:hAnsi="Consolas" w:cs="Consolas"/>
-          <w:color w:val="000000"/>
-          <w:sz w:val="20"/>
-          <w:szCs w:val="20"/>
-        </w:rPr>
-        <w:tab/>
-      </w:r>
-      <w:r>
-        <w:rPr>
-          <w:rFonts w:ascii="Consolas" w:hAnsi="Consolas" w:cs="Consolas"/>
-          <w:color w:val="000000"/>
-          <w:sz w:val="20"/>
-          <w:szCs w:val="20"/>
-        </w:rPr>
-        <w:tab/>
-        <w:t>System.</w:t>
-      </w:r>
-      <w:r>
-        <w:rPr>
-          <w:rFonts w:ascii="Consolas" w:hAnsi="Consolas" w:cs="Consolas"/>
-          <w:i/>
-          <w:iCs/>
-          <w:color w:val="0000C0"/>
-          <w:sz w:val="20"/>
-          <w:szCs w:val="20"/>
-        </w:rPr>
-        <w:t>out</w:t>
-      </w:r>
-    </w:p>
-    <w:p>
-      <w:pPr>
-        <w:autoSpaceDE w:val="0"/>
-        <w:autoSpaceDN w:val="0"/>
-        <w:adjustRightInd w:val="0"/>
-        <w:spacing w:after="0" w:line="240" w:lineRule="auto"/>
-        <w:rPr>
-          <w:rFonts w:ascii="Consolas" w:hAnsi="Consolas" w:cs="Consolas"/>
-          <w:sz w:val="20"/>
-          <w:szCs w:val="20"/>
-        </w:rPr>
-      </w:pPr>
-      <w:r>
-        <w:rPr>
-          <w:rFonts w:ascii="Consolas" w:hAnsi="Consolas" w:cs="Consolas"/>
-          <w:color w:val="000000"/>
-          <w:sz w:val="20"/>
-          <w:szCs w:val="20"/>
-        </w:rPr>
-        <w:tab/>
-      </w:r>
-      <w:r>
-        <w:rPr>
-          <w:rFonts w:ascii="Consolas" w:hAnsi="Consolas" w:cs="Consolas"/>
-          <w:color w:val="000000"/>
-          <w:sz w:val="20"/>
-          <w:szCs w:val="20"/>
-        </w:rPr>
-        <w:tab/>
-      </w:r>
-      <w:r>
-        <w:rPr>
-          <w:rFonts w:ascii="Consolas" w:hAnsi="Consolas" w:cs="Consolas"/>
-          <w:color w:val="000000"/>
-          <w:sz w:val="20"/>
-          <w:szCs w:val="20"/>
-        </w:rPr>
-        <w:tab/>
-      </w:r>
-      <w:r>
-        <w:rPr>
-          <w:rFonts w:ascii="Consolas" w:hAnsi="Consolas" w:cs="Consolas"/>
-          <w:color w:val="000000"/>
-          <w:sz w:val="20"/>
-          <w:szCs w:val="20"/>
-        </w:rPr>
-        <w:tab/>
-      </w:r>
-      <w:r>
-        <w:rPr>
-          <w:rFonts w:ascii="Consolas" w:hAnsi="Consolas" w:cs="Consolas"/>
-          <w:color w:val="000000"/>
-          <w:sz w:val="20"/>
-          <w:szCs w:val="20"/>
-        </w:rPr>
-        <w:tab/>
-      </w:r>
-      <w:r>
-        <w:rPr>
-          <w:rFonts w:ascii="Consolas" w:hAnsi="Consolas" w:cs="Consolas"/>
-          <w:color w:val="000000"/>
-          <w:sz w:val="20"/>
-          <w:szCs w:val="20"/>
-        </w:rPr>
-        <w:tab/>
-        <w:t>.println(</w:t>
-      </w:r>
-      <w:r>
-        <w:rPr>
-          <w:rFonts w:ascii="Consolas" w:hAnsi="Consolas" w:cs="Consolas"/>
-          <w:color w:val="2A00FF"/>
-          <w:sz w:val="20"/>
-          <w:szCs w:val="20"/>
-        </w:rPr>
-        <w:t>"Congratulations !!! aja ghar ma batti cha."</w:t>
-      </w:r>
-      <w:r>
-        <w:rPr>
-          <w:rFonts w:ascii="Consolas" w:hAnsi="Consolas" w:cs="Consolas"/>
-          <w:color w:val="000000"/>
-          <w:sz w:val="20"/>
-          <w:szCs w:val="20"/>
-        </w:rPr>
-        <w:t>);</w:t>
-      </w:r>
-    </w:p>
-    <w:p>
-      <w:pPr>
-        <w:autoSpaceDE w:val="0"/>
-        <w:autoSpaceDN w:val="0"/>
-        <w:adjustRightInd w:val="0"/>
-        <w:spacing w:after="0" w:line="240" w:lineRule="auto"/>
-        <w:rPr>
-          <w:rFonts w:ascii="Consolas" w:hAnsi="Consolas" w:cs="Consolas"/>
-          <w:sz w:val="20"/>
-          <w:szCs w:val="20"/>
-        </w:rPr>
-      </w:pPr>
-      <w:r>
-        <w:rPr>
-          <w:rFonts w:ascii="Consolas" w:hAnsi="Consolas" w:cs="Consolas"/>
-          <w:color w:val="000000"/>
-          <w:sz w:val="20"/>
-          <w:szCs w:val="20"/>
-        </w:rPr>
-        <w:tab/>
-      </w:r>
-      <w:r>
-        <w:rPr>
-          <w:rFonts w:ascii="Consolas" w:hAnsi="Consolas" w:cs="Consolas"/>
-          <w:color w:val="000000"/>
-          <w:sz w:val="20"/>
-          <w:szCs w:val="20"/>
-        </w:rPr>
-        <w:tab/>
-      </w:r>
-      <w:r>
-        <w:rPr>
-          <w:rFonts w:ascii="Consolas" w:hAnsi="Consolas" w:cs="Consolas"/>
-          <w:color w:val="000000"/>
-          <w:sz w:val="20"/>
-          <w:szCs w:val="20"/>
-        </w:rPr>
-        <w:tab/>
-        <w:t>}</w:t>
-      </w:r>
-    </w:p>
-    <w:p>
-      <w:pPr>
-        <w:autoSpaceDE w:val="0"/>
-        <w:autoSpaceDN w:val="0"/>
-        <w:adjustRightInd w:val="0"/>
-        <w:spacing w:after="0" w:line="240" w:lineRule="auto"/>
-        <w:rPr>
-          <w:rFonts w:ascii="Consolas" w:hAnsi="Consolas" w:cs="Consolas"/>
-          <w:sz w:val="20"/>
-          <w:szCs w:val="20"/>
-        </w:rPr>
-      </w:pPr>
-      <w:r>
-        <w:rPr>
-          <w:rFonts w:ascii="Consolas" w:hAnsi="Consolas" w:cs="Consolas"/>
-          <w:color w:val="000000"/>
-          <w:sz w:val="20"/>
-          <w:szCs w:val="20"/>
-        </w:rPr>
-        <w:tab/>
-      </w:r>
-      <w:r>
-        <w:rPr>
-          <w:rFonts w:ascii="Consolas" w:hAnsi="Consolas" w:cs="Consolas"/>
-          <w:color w:val="000000"/>
-          <w:sz w:val="20"/>
-          <w:szCs w:val="20"/>
-        </w:rPr>
-        <w:tab/>
-        <w:t>};</w:t>
-      </w:r>
-    </w:p>
-    <w:p>
-      <w:pPr>
-        <w:autoSpaceDE w:val="0"/>
-        <w:autoSpaceDN w:val="0"/>
-        <w:adjustRightInd w:val="0"/>
-        <w:spacing w:after="0" w:line="240" w:lineRule="auto"/>
-        <w:rPr>
-          <w:rFonts w:ascii="Consolas" w:hAnsi="Consolas" w:cs="Consolas"/>
-          <w:sz w:val="20"/>
-          <w:szCs w:val="20"/>
-        </w:rPr>
-      </w:pPr>
-    </w:p>
-    <w:p>
-      <w:pPr>
-        <w:autoSpaceDE w:val="0"/>
-        <w:autoSpaceDN w:val="0"/>
-        <w:adjustRightInd w:val="0"/>
-        <w:spacing w:after="0" w:line="240" w:lineRule="auto"/>
-        <w:rPr>
-          <w:rFonts w:ascii="Consolas" w:hAnsi="Consolas" w:cs="Consolas"/>
-          <w:sz w:val="20"/>
-          <w:szCs w:val="20"/>
-        </w:rPr>
-      </w:pPr>
-      <w:r>
-        <w:rPr>
-          <w:rFonts w:ascii="Consolas" w:hAnsi="Consolas" w:cs="Consolas"/>
-          <w:color w:val="000000"/>
-          <w:sz w:val="20"/>
-          <w:szCs w:val="20"/>
-        </w:rPr>
-        <w:tab/>
-      </w:r>
-      <w:r>
-        <w:rPr>
-          <w:rFonts w:ascii="Consolas" w:hAnsi="Consolas" w:cs="Consolas"/>
-          <w:color w:val="000000"/>
-          <w:sz w:val="20"/>
-          <w:szCs w:val="20"/>
-        </w:rPr>
-        <w:tab/>
-      </w:r>
-      <w:r>
-        <w:rPr>
-          <w:rFonts w:ascii="Consolas" w:hAnsi="Consolas" w:cs="Consolas"/>
-          <w:b/>
-          <w:bCs/>
-          <w:color w:val="7F0055"/>
-          <w:sz w:val="20"/>
-          <w:szCs w:val="20"/>
-        </w:rPr>
-        <w:t>new</w:t>
-      </w:r>
-      <w:r>
-        <w:rPr>
-          <w:rFonts w:ascii="Consolas" w:hAnsi="Consolas" w:cs="Consolas"/>
-          <w:color w:val="000000"/>
-          <w:sz w:val="20"/>
-          <w:szCs w:val="20"/>
-        </w:rPr>
-        <w:t xml:space="preserve"> BattiChecker(battiAbs).</w:t>
-      </w:r>
-      <w:r>
-        <w:rPr>
-          <w:rFonts w:ascii="Consolas" w:hAnsi="Consolas" w:cs="Consolas"/>
-          <w:color w:val="0000C0"/>
-          <w:sz w:val="20"/>
-          <w:szCs w:val="20"/>
-        </w:rPr>
-        <w:t>thr</w:t>
-      </w:r>
-      <w:r>
-        <w:rPr>
-          <w:rFonts w:ascii="Consolas" w:hAnsi="Consolas" w:cs="Consolas"/>
-          <w:color w:val="000000"/>
-          <w:sz w:val="20"/>
-          <w:szCs w:val="20"/>
-        </w:rPr>
-        <w:t>.start();</w:t>
-      </w:r>
-    </w:p>
-    <w:p>
-      <w:pPr>
-        <w:autoSpaceDE w:val="0"/>
-        <w:autoSpaceDN w:val="0"/>
-        <w:adjustRightInd w:val="0"/>
-        <w:spacing w:after="0" w:line="240" w:lineRule="auto"/>
-        <w:rPr>
-          <w:rFonts w:ascii="Consolas" w:hAnsi="Consolas" w:cs="Consolas"/>
-          <w:sz w:val="20"/>
-          <w:szCs w:val="20"/>
-        </w:rPr>
-      </w:pPr>
-      <w:r>
-        <w:rPr>
-          <w:rFonts w:ascii="Consolas" w:hAnsi="Consolas" w:cs="Consolas"/>
-          <w:color w:val="000000"/>
-          <w:sz w:val="20"/>
-          <w:szCs w:val="20"/>
-        </w:rPr>
-        <w:tab/>
-        <w:t>}</w:t>
-      </w:r>
-    </w:p>
-    <w:p>
-      <w:pPr>
-        <w:autoSpaceDE w:val="0"/>
-        <w:autoSpaceDN w:val="0"/>
-        <w:adjustRightInd w:val="0"/>
-        <w:spacing w:after="0" w:line="240" w:lineRule="auto"/>
-        <w:rPr>
-          <w:rFonts w:ascii="Consolas" w:hAnsi="Consolas" w:cs="Consolas"/>
-          <w:sz w:val="20"/>
-          <w:szCs w:val="20"/>
-        </w:rPr>
-      </w:pPr>
-    </w:p>
-    <w:p>
-      <w:pPr>
-        <w:autoSpaceDE w:val="0"/>
-        <w:autoSpaceDN w:val="0"/>
-        <w:adjustRightInd w:val="0"/>
-        <w:spacing w:after="0" w:line="240" w:lineRule="auto"/>
-        <w:rPr>
-          <w:rFonts w:ascii="Consolas" w:hAnsi="Consolas" w:cs="Consolas"/>
-          <w:sz w:val="20"/>
-          <w:szCs w:val="20"/>
-        </w:rPr>
-      </w:pPr>
-      <w:r>
-        <w:rPr>
-          <w:rFonts w:ascii="Consolas" w:hAnsi="Consolas" w:cs="Consolas"/>
-          <w:color w:val="000000"/>
-          <w:sz w:val="20"/>
-          <w:szCs w:val="20"/>
-        </w:rPr>
-        <w:t>}</w:t>
-      </w:r>
-    </w:p>
     <w:p/>
     <w:sectPr>
       <w:pgSz w:w="12240" w:h="15840"/>

</xml_diff>